<commit_message>
final stuff after review
</commit_message>
<xml_diff>
--- a/PS6_GROUP126.docx
+++ b/PS6_GROUP126.docx
@@ -186,6 +186,18 @@
       <w:pPr>
         <w:rPr>
           <w:b w:val="1"/>
+          <w:color w:val="42464d"/>
+        </w:rPr>
+      </w:pPr>
+      <w:r>
+        <w:rPr>
+          <w:rtl w:val="0"/>
+        </w:rPr>
+      </w:r>
+    </w:p>
+    <w:p>
+      <w:pPr>
+        <w:rPr>
           <w:color w:val="48b3ff"/>
           <w:sz w:val="21"/>
           <w:szCs w:val="21"/>
@@ -201,15 +213,6 @@
         </w:rPr>
         <w:t xml:space="preserve">Step 1:Description of Efficient Algorithm and Design Strategy :</w:t>
       </w:r>
-    </w:p>
-    <w:p>
-      <w:pPr>
-        <w:rPr>
-          <w:color w:val="48b3ff"/>
-          <w:sz w:val="21"/>
-          <w:szCs w:val="21"/>
-        </w:rPr>
-      </w:pPr>
       <w:r>
         <w:rPr>
           <w:rtl w:val="0"/>
@@ -220,7 +223,7 @@
       <w:pPr>
         <w:numPr>
           <w:ilvl w:val="0"/>
-          <w:numId w:val="5"/>
+          <w:numId w:val="7"/>
         </w:numPr>
         <w:spacing w:after="0" w:afterAutospacing="0" w:before="240" w:lineRule="auto"/>
         <w:ind w:left="720" w:hanging="360"/>
@@ -250,7 +253,7 @@
       <w:pPr>
         <w:numPr>
           <w:ilvl w:val="0"/>
-          <w:numId w:val="5"/>
+          <w:numId w:val="7"/>
         </w:numPr>
         <w:spacing w:after="0" w:afterAutospacing="0" w:before="0" w:beforeAutospacing="0" w:lineRule="auto"/>
         <w:ind w:left="720" w:hanging="360"/>
@@ -280,7 +283,7 @@
       <w:pPr>
         <w:numPr>
           <w:ilvl w:val="0"/>
-          <w:numId w:val="5"/>
+          <w:numId w:val="7"/>
         </w:numPr>
         <w:spacing w:after="0" w:afterAutospacing="0" w:before="0" w:beforeAutospacing="0" w:lineRule="auto"/>
         <w:ind w:left="720" w:hanging="360"/>
@@ -290,14 +293,14 @@
         <w:rPr>
           <w:rtl w:val="0"/>
         </w:rPr>
-        <w:t xml:space="preserve">Used BFS ( Breadth Fast Search ) for traversing all the vertices of graph</w:t>
+        <w:t xml:space="preserve">Used BFS ( Breadth First Search ) for traversing all the vertices of graph</w:t>
       </w:r>
     </w:p>
     <w:p>
       <w:pPr>
         <w:numPr>
           <w:ilvl w:val="0"/>
-          <w:numId w:val="5"/>
+          <w:numId w:val="7"/>
         </w:numPr>
         <w:spacing w:after="0" w:afterAutospacing="0" w:before="0" w:beforeAutospacing="0" w:lineRule="auto"/>
         <w:ind w:left="720" w:hanging="360"/>
@@ -314,122 +317,261 @@
       <w:pPr>
         <w:numPr>
           <w:ilvl w:val="0"/>
-          <w:numId w:val="6"/>
+          <w:numId w:val="8"/>
+        </w:numPr>
+        <w:spacing w:after="0" w:afterAutospacing="0" w:before="0" w:beforeAutospacing="0" w:lineRule="auto"/>
+        <w:ind w:left="1440" w:hanging="360"/>
+        <w:rPr/>
+      </w:pPr>
+      <w:r>
+        <w:rPr>
+          <w:highlight w:val="white"/>
+          <w:rtl w:val="0"/>
+        </w:rPr>
+        <w:t xml:space="preserve">Initialize Min Heap with source vertex as root (the distance value assigned to source vertex is 0). The distance value assigned to all other vertices is INF (infinite).</w:t>
+      </w:r>
+    </w:p>
+    <w:p>
+      <w:pPr>
+        <w:numPr>
+          <w:ilvl w:val="0"/>
+          <w:numId w:val="8"/>
+        </w:numPr>
+        <w:spacing w:after="0" w:afterAutospacing="0" w:before="0" w:beforeAutospacing="0" w:lineRule="auto"/>
+        <w:ind w:left="1440" w:hanging="360"/>
+        <w:rPr/>
+      </w:pPr>
+      <w:r>
+        <w:rPr>
+          <w:highlight w:val="white"/>
+          <w:rtl w:val="0"/>
+        </w:rPr>
+        <w:t xml:space="preserve">While Min Heap is not empty, do the following</w:t>
+      </w:r>
+    </w:p>
+    <w:p>
+      <w:pPr>
+        <w:numPr>
+          <w:ilvl w:val="0"/>
+          <w:numId w:val="8"/>
+        </w:numPr>
+        <w:spacing w:after="0" w:afterAutospacing="0" w:before="0" w:beforeAutospacing="0" w:lineRule="auto"/>
+        <w:ind w:left="1440" w:hanging="360"/>
+        <w:rPr/>
+      </w:pPr>
+      <w:r>
+        <w:rPr>
+          <w:highlight w:val="white"/>
+          <w:rtl w:val="0"/>
+        </w:rPr>
+        <w:t xml:space="preserve">Extract the vertex with a minimum distance value node from Min Heap. Let the extracted vertex be u.</w:t>
+      </w:r>
+    </w:p>
+    <w:p>
+      <w:pPr>
+        <w:numPr>
+          <w:ilvl w:val="0"/>
+          <w:numId w:val="8"/>
+        </w:numPr>
+        <w:spacing w:after="0" w:afterAutospacing="0" w:before="0" w:beforeAutospacing="0" w:lineRule="auto"/>
+        <w:ind w:left="1440" w:hanging="360"/>
+        <w:rPr/>
+      </w:pPr>
+      <w:r>
+        <w:rPr>
+          <w:highlight w:val="white"/>
+          <w:rtl w:val="0"/>
+        </w:rPr>
+        <w:t xml:space="preserve">For every adjacent vertex v of u, check if v is in Min Heap. If v is in Min Heap and distance value is more than the weight of u-v plus distance value of u, then update the distance value of v.</w:t>
+      </w:r>
+    </w:p>
+    <w:p>
+      <w:pPr>
+        <w:numPr>
+          <w:ilvl w:val="0"/>
+          <w:numId w:val="4"/>
         </w:numPr>
         <w:spacing w:after="0" w:afterAutospacing="0" w:before="0" w:beforeAutospacing="0" w:lineRule="auto"/>
         <w:ind w:left="720" w:hanging="360"/>
-        <w:rPr/>
-      </w:pPr>
-      <w:r>
         <w:rPr>
           <w:highlight w:val="white"/>
-          <w:rtl w:val="0"/>
-        </w:rPr>
-        <w:t xml:space="preserve">Initialize Min Heap with source vertex as root (the distance value assigned to source vertex is 0). The distance value assigned to all other vertices is INF (infinite).</w:t>
+          <w:u w:val="none"/>
+        </w:rPr>
+      </w:pPr>
+      <w:r>
+        <w:rPr>
+          <w:highlight w:val="white"/>
+          <w:rtl w:val="0"/>
+        </w:rPr>
+        <w:t xml:space="preserve">We have designed our algorithm with the “</w:t>
+      </w:r>
+      <w:r>
+        <w:rPr>
+          <w:b w:val="1"/>
+          <w:highlight w:val="white"/>
+          <w:rtl w:val="0"/>
+        </w:rPr>
+        <w:t xml:space="preserve">Dijkstra '' algorithm</w:t>
+      </w:r>
+      <w:r>
+        <w:rPr>
+          <w:highlight w:val="white"/>
+          <w:rtl w:val="0"/>
+        </w:rPr>
+        <w:t xml:space="preserve"> approach as it works best with Non-Negative weighted graphs. So is our case as road distance will always be positive (Non-Negative) weighted graph.</w:t>
       </w:r>
     </w:p>
     <w:p>
       <w:pPr>
         <w:numPr>
           <w:ilvl w:val="0"/>
-          <w:numId w:val="6"/>
-        </w:numPr>
-        <w:spacing w:after="0" w:afterAutospacing="0" w:before="0" w:beforeAutospacing="0" w:lineRule="auto"/>
-        <w:ind w:left="720" w:hanging="360"/>
-        <w:rPr/>
-      </w:pPr>
-      <w:r>
-        <w:rPr>
-          <w:highlight w:val="white"/>
-          <w:rtl w:val="0"/>
-        </w:rPr>
-        <w:t xml:space="preserve">While Min Heap is not empty, do the following</w:t>
-      </w:r>
-    </w:p>
-    <w:p>
-      <w:pPr>
-        <w:numPr>
-          <w:ilvl w:val="0"/>
-          <w:numId w:val="6"/>
-        </w:numPr>
-        <w:spacing w:after="0" w:afterAutospacing="0" w:before="0" w:beforeAutospacing="0" w:lineRule="auto"/>
-        <w:ind w:left="720" w:hanging="360"/>
-        <w:rPr/>
-      </w:pPr>
-      <w:r>
-        <w:rPr>
-          <w:highlight w:val="white"/>
-          <w:rtl w:val="0"/>
-        </w:rPr>
-        <w:t xml:space="preserve">Extract the vertex with a minimum distance value node from Min Heap. Let the extracted vertex be u.</w:t>
-      </w:r>
-    </w:p>
-    <w:p>
-      <w:pPr>
-        <w:numPr>
-          <w:ilvl w:val="0"/>
-          <w:numId w:val="6"/>
+          <w:numId w:val="4"/>
         </w:numPr>
         <w:spacing w:after="240" w:before="0" w:beforeAutospacing="0" w:lineRule="auto"/>
         <w:ind w:left="720" w:hanging="360"/>
-        <w:rPr/>
-      </w:pPr>
-      <w:r>
         <w:rPr>
           <w:highlight w:val="white"/>
-          <w:rtl w:val="0"/>
-        </w:rPr>
-        <w:t xml:space="preserve">For every adjacent vertex v of u, check if v is in Min Heap. If v is in Min Heap and distance value is more than the weight of u-v plus distance value of u, then update the distance value of v.</w:t>
-      </w:r>
-    </w:p>
-    <w:p>
-      <w:pPr>
-        <w:shd w:fill="ffffff" w:val="clear"/>
+          <w:u w:val="none"/>
+        </w:rPr>
+      </w:pPr>
+      <w:r>
+        <w:rPr>
+          <w:highlight w:val="white"/>
+          <w:rtl w:val="0"/>
+        </w:rPr>
+        <w:t xml:space="preserve">If graph having -ve weights then we could have followed other proven optimal algorithmic approaches like graphs having -ve edge we can go for Bellman-Ford / Floyd Warshall.</w:t>
+      </w:r>
+    </w:p>
+    <w:p>
+      <w:pPr>
+        <w:spacing w:after="240" w:before="240" w:lineRule="auto"/>
+        <w:rPr>
+          <w:b w:val="1"/>
+          <w:highlight w:val="white"/>
+        </w:rPr>
+      </w:pPr>
+      <w:r>
+        <w:rPr>
+          <w:b w:val="1"/>
+          <w:highlight w:val="white"/>
+          <w:rtl w:val="0"/>
+        </w:rPr>
+        <w:t xml:space="preserve">Note (optimization step/break point) :</w:t>
+      </w:r>
+    </w:p>
+    <w:p>
+      <w:pPr>
+        <w:spacing w:after="240" w:before="240" w:lineRule="auto"/>
+        <w:rPr>
+          <w:highlight w:val="white"/>
+        </w:rPr>
+      </w:pPr>
+      <w:r>
+        <w:rPr>
+          <w:highlight w:val="white"/>
+          <w:rtl w:val="0"/>
+        </w:rPr>
+        <w:t xml:space="preserve">Once we have computed the distance from Source(</w:t>
+      </w:r>
+      <w:r>
+        <w:rPr>
+          <w:b w:val="1"/>
+          <w:highlight w:val="white"/>
+          <w:rtl w:val="0"/>
+        </w:rPr>
+        <w:t xml:space="preserve">Hospital</w:t>
+      </w:r>
+      <w:r>
+        <w:rPr>
+          <w:highlight w:val="white"/>
+          <w:rtl w:val="0"/>
+        </w:rPr>
+        <w:t xml:space="preserve">) to Destination(</w:t>
+      </w:r>
+      <w:r>
+        <w:rPr>
+          <w:b w:val="1"/>
+          <w:highlight w:val="white"/>
+          <w:rtl w:val="0"/>
+        </w:rPr>
+        <w:t xml:space="preserve">Airport</w:t>
+      </w:r>
+      <w:r>
+        <w:rPr>
+          <w:highlight w:val="white"/>
+          <w:rtl w:val="0"/>
+        </w:rPr>
+        <w:t xml:space="preserve">), we short circuit "The code finds shortest distances from source to all vertices. As we were interested only in the shortest distance from Source to a single target - Destination, we can break the for loop when the picked minimum distance vertex is equal to target (Step 3.a of algorithm).</w:t>
+      </w:r>
+    </w:p>
+    <w:p>
+      <w:pPr>
+        <w:spacing w:after="240" w:before="240" w:lineRule="auto"/>
+        <w:rPr>
+          <w:highlight w:val="white"/>
+        </w:rPr>
+      </w:pPr>
+      <w:r>
+        <w:rPr>
+          <w:rtl w:val="0"/>
+        </w:rPr>
+      </w:r>
+    </w:p>
+    <w:p>
+      <w:pPr>
+        <w:spacing w:after="240" w:before="240" w:lineRule="auto"/>
+        <w:rPr>
+          <w:sz w:val="18"/>
+          <w:szCs w:val="18"/>
+        </w:rPr>
+      </w:pPr>
+      <w:r>
+        <w:rPr>
+          <w:b w:val="1"/>
+          <w:rtl w:val="0"/>
+        </w:rPr>
+        <w:t xml:space="preserve">Example:</w:t>
+      </w:r>
+      <w:r>
+        <w:rPr>
+          <w:rtl w:val="0"/>
+        </w:rPr>
+        <w:t xml:space="preserve"> </w:t>
+      </w:r>
+      <w:r>
+        <w:rPr>
+          <w:b w:val="1"/>
+          <w:rtl w:val="0"/>
+        </w:rPr>
+        <w:t xml:space="preserve">Hospital(a)</w:t>
+      </w:r>
+      <w:r>
+        <w:rPr>
+          <w:rtl w:val="0"/>
+        </w:rPr>
+        <w:t xml:space="preserve"> -to- </w:t>
+      </w:r>
+      <w:r>
+        <w:rPr>
+          <w:b w:val="1"/>
+          <w:rtl w:val="0"/>
+        </w:rPr>
+        <w:t xml:space="preserve">Airport(i)</w:t>
+      </w:r>
+      <w:r>
+        <w:rPr>
+          <w:rtl w:val="0"/>
+        </w:rPr>
+        <w:t xml:space="preserve">, our designed algo works as follows : </w:t>
+      </w:r>
+      <w:r>
         <w:rPr>
           <w:sz w:val="21"/>
           <w:szCs w:val="21"/>
-        </w:rPr>
-      </w:pPr>
-      <w:r>
-        <w:rPr>
-          <w:rtl w:val="0"/>
-        </w:rPr>
-      </w:r>
-    </w:p>
-    <w:p>
-      <w:pPr>
-        <w:shd w:fill="ffffff" w:val="clear"/>
-        <w:rPr>
-          <w:b w:val="1"/>
-          <w:sz w:val="21"/>
-          <w:szCs w:val="21"/>
-        </w:rPr>
-      </w:pPr>
-      <w:r>
-        <w:rPr>
-          <w:b w:val="1"/>
-          <w:rtl w:val="0"/>
-        </w:rPr>
-        <w:t xml:space="preserve">Example: Hospital - a - to -  Airport - I, Algo as follows : </w:t>
-      </w:r>
-      <w:r>
-        <w:rPr>
-          <w:b w:val="1"/>
-          <w:sz w:val="21"/>
-          <w:szCs w:val="21"/>
           <w:rtl w:val="0"/>
         </w:rPr>
         <w:t xml:space="preserve"> </w:t>
       </w:r>
-    </w:p>
-    <w:p>
-      <w:pPr>
-        <w:shd w:fill="ffffff" w:val="clear"/>
-        <w:rPr>
-          <w:sz w:val="18"/>
-          <w:szCs w:val="18"/>
-        </w:rPr>
-      </w:pPr>
       <w:r>
         <w:rPr>
           <w:rtl w:val="0"/>
@@ -458,79 +600,264 @@
         </w:rPr>
         <w:t xml:space="preserve">- </w:t>
       </w:r>
-      <w:r>
-        <w:rPr>
-          <w:rtl w:val="0"/>
-        </w:rPr>
-      </w:r>
-    </w:p>
-    <w:p>
-      <w:pPr>
-        <w:shd w:fill="ffffff" w:val="clear"/>
+    </w:p>
+    <w:p>
+      <w:pPr>
+        <w:spacing w:after="240" w:before="240" w:lineRule="auto"/>
+        <w:ind w:left="720" w:firstLine="0"/>
         <w:rPr>
           <w:sz w:val="18"/>
           <w:szCs w:val="18"/>
+          <w:highlight w:val="white"/>
         </w:rPr>
       </w:pPr>
       <w:r>
         <w:rPr>
           <w:sz w:val="18"/>
           <w:szCs w:val="18"/>
-        </w:rPr>
-        <w:drawing>
-          <wp:inline distB="114300" distT="114300" distL="114300" distR="114300">
-            <wp:extent cx="881063" cy="858757"/>
-            <wp:effectExtent b="0" l="0" r="0" t="0"/>
-            <wp:docPr id="3" name="image2.png"/>
-            <a:graphic>
-              <a:graphicData uri="http://schemas.openxmlformats.org/drawingml/2006/picture">
-                <pic:pic>
-                  <pic:nvPicPr>
-                    <pic:cNvPr id="0" name="image2.png"/>
-                    <pic:cNvPicPr preferRelativeResize="0"/>
-                  </pic:nvPicPr>
-                  <pic:blipFill>
-                    <a:blip r:embed="rId6"/>
-                    <a:srcRect b="0" l="0" r="0" t="0"/>
-                    <a:stretch>
-                      <a:fillRect/>
-                    </a:stretch>
-                  </pic:blipFill>
-                  <pic:spPr>
-                    <a:xfrm>
-                      <a:off x="0" y="0"/>
-                      <a:ext cx="881063" cy="858757"/>
-                    </a:xfrm>
-                    <a:prstGeom prst="rect"/>
-                    <a:ln/>
-                  </pic:spPr>
-                </pic:pic>
-              </a:graphicData>
-            </a:graphic>
-          </wp:inline>
-        </w:drawing>
-      </w:r>
-      <w:r>
-        <w:rPr>
-          <w:rtl w:val="0"/>
-        </w:rPr>
-      </w:r>
-    </w:p>
-    <w:p>
-      <w:pPr>
-        <w:shd w:fill="ffffff" w:val="clear"/>
-        <w:rPr>
-          <w:sz w:val="18"/>
-          <w:szCs w:val="18"/>
-        </w:rPr>
-      </w:pPr>
-      <w:r>
-        <w:rPr>
-          <w:sz w:val="18"/>
-          <w:szCs w:val="18"/>
-          <w:rtl w:val="0"/>
-        </w:rPr>
-        <w:t xml:space="preserve"> </w:t>
+          <w:highlight w:val="white"/>
+        </w:rPr>
+        <mc:AlternateContent>
+          <mc:Choice Requires="wpg">
+            <w:drawing>
+              <wp:inline distB="114300" distT="114300" distL="114300" distR="114300">
+                <wp:extent cx="2062163" cy="742950"/>
+                <wp:effectExtent b="0" l="0" r="0" t="0"/>
+                <wp:docPr id="3" name=""/>
+                <a:graphic>
+                  <a:graphicData uri="http://schemas.microsoft.com/office/word/2010/wordprocessingGroup">
+                    <wpg:wgp>
+                      <wpg:cNvGrpSpPr/>
+                      <wpg:grpSpPr>
+                        <a:xfrm>
+                          <a:off x="1598425" y="470375"/>
+                          <a:ext cx="2062163" cy="742950"/>
+                          <a:chOff x="1598425" y="470375"/>
+                          <a:chExt cx="1753575" cy="685675"/>
+                        </a:xfrm>
+                      </wpg:grpSpPr>
+                      <wps:wsp>
+                        <wps:cNvSpPr/>
+                        <wps:cNvPr id="12" name="Shape 12"/>
+                        <wps:spPr>
+                          <a:xfrm>
+                            <a:off x="1598425" y="852450"/>
+                            <a:ext cx="411600" cy="303600"/>
+                          </a:xfrm>
+                          <a:prstGeom prst="ellipse">
+                            <a:avLst/>
+                          </a:prstGeom>
+                          <a:solidFill>
+                            <a:srgbClr val="CFE2F3"/>
+                          </a:solidFill>
+                          <a:ln cap="flat" cmpd="sng" w="9525">
+                            <a:solidFill>
+                              <a:srgbClr val="000000"/>
+                            </a:solidFill>
+                            <a:prstDash val="solid"/>
+                            <a:round/>
+                            <a:headEnd len="sm" w="sm" type="none"/>
+                            <a:tailEnd len="sm" w="sm" type="none"/>
+                          </a:ln>
+                        </wps:spPr>
+                        <wps:txbx>
+                          <w:txbxContent>
+                            <w:p>
+                              <w:pPr>
+                                <w:spacing w:after="0" w:before="0" w:line="240"/>
+                                <w:ind w:left="0" w:right="0" w:firstLine="0"/>
+                                <w:jc w:val="left"/>
+                                <w:textDirection w:val="btLr"/>
+                              </w:pPr>
+                              <w:r>
+                                <w:rPr>
+                                  <w:rFonts w:ascii="Arial" w:cs="Arial" w:eastAsia="Arial" w:hAnsi="Arial"/>
+                                  <w:b w:val="0"/>
+                                  <w:i w:val="0"/>
+                                  <w:smallCaps w:val="0"/>
+                                  <w:strike w:val="0"/>
+                                  <w:color w:val="000000"/>
+                                  <w:sz w:val="28"/>
+                                  <w:vertAlign w:val="baseline"/>
+                                </w:rPr>
+                                <w:t xml:space="preserve">A</w:t>
+                              </w:r>
+                            </w:p>
+                          </w:txbxContent>
+                        </wps:txbx>
+                        <wps:bodyPr anchorCtr="0" anchor="ctr" bIns="91425" lIns="91425" spcFirstLastPara="1" rIns="91425" wrap="square" tIns="91425">
+                          <a:noAutofit/>
+                        </wps:bodyPr>
+                      </wps:wsp>
+                      <wps:wsp>
+                        <wps:cNvSpPr/>
+                        <wps:cNvPr id="13" name="Shape 13"/>
+                        <wps:spPr>
+                          <a:xfrm>
+                            <a:off x="3048400" y="470375"/>
+                            <a:ext cx="303600" cy="215400"/>
+                          </a:xfrm>
+                          <a:prstGeom prst="ellipse">
+                            <a:avLst/>
+                          </a:prstGeom>
+                          <a:solidFill>
+                            <a:srgbClr val="CFE2F3"/>
+                          </a:solidFill>
+                          <a:ln cap="flat" cmpd="sng" w="9525">
+                            <a:solidFill>
+                              <a:srgbClr val="000000"/>
+                            </a:solidFill>
+                            <a:prstDash val="solid"/>
+                            <a:round/>
+                            <a:headEnd len="sm" w="sm" type="none"/>
+                            <a:tailEnd len="sm" w="sm" type="none"/>
+                          </a:ln>
+                        </wps:spPr>
+                        <wps:txbx>
+                          <w:txbxContent>
+                            <w:p>
+                              <w:pPr>
+                                <w:spacing w:after="0" w:before="0" w:line="240"/>
+                                <w:ind w:left="0" w:right="0" w:firstLine="0"/>
+                                <w:jc w:val="left"/>
+                                <w:textDirection w:val="btLr"/>
+                              </w:pPr>
+                              <w:r>
+                                <w:rPr>
+                                  <w:rFonts w:ascii="Arial" w:cs="Arial" w:eastAsia="Arial" w:hAnsi="Arial"/>
+                                  <w:b w:val="0"/>
+                                  <w:i w:val="0"/>
+                                  <w:smallCaps w:val="0"/>
+                                  <w:strike w:val="0"/>
+                                  <w:color w:val="000000"/>
+                                  <w:sz w:val="28"/>
+                                  <w:vertAlign w:val="baseline"/>
+                                </w:rPr>
+                                <w:t xml:space="preserve">B</w:t>
+                              </w:r>
+                            </w:p>
+                          </w:txbxContent>
+                        </wps:txbx>
+                        <wps:bodyPr anchorCtr="0" anchor="ctr" bIns="91425" lIns="91425" spcFirstLastPara="1" rIns="91425" wrap="square" tIns="91425">
+                          <a:noAutofit/>
+                        </wps:bodyPr>
+                      </wps:wsp>
+                      <wps:wsp>
+                        <wps:cNvCnPr/>
+                        <wps:spPr>
+                          <a:xfrm flipH="1" rot="10800000">
+                            <a:off x="2010025" y="577950"/>
+                            <a:ext cx="1038300" cy="426300"/>
+                          </a:xfrm>
+                          <a:prstGeom prst="straightConnector1">
+                            <a:avLst/>
+                          </a:prstGeom>
+                          <a:noFill/>
+                          <a:ln cap="flat" cmpd="sng" w="9525">
+                            <a:solidFill>
+                              <a:srgbClr val="000000"/>
+                            </a:solidFill>
+                            <a:prstDash val="solid"/>
+                            <a:round/>
+                            <a:headEnd len="med" w="med" type="none"/>
+                            <a:tailEnd len="med" w="med" type="triangle"/>
+                          </a:ln>
+                        </wps:spPr>
+                        <wps:bodyPr anchorCtr="0" anchor="ctr" bIns="91425" lIns="91425" spcFirstLastPara="1" rIns="91425" wrap="square" tIns="91425">
+                          <a:noAutofit/>
+                        </wps:bodyPr>
+                      </wps:wsp>
+                      <wps:wsp>
+                        <wps:cNvSpPr txBox="1"/>
+                        <wps:cNvPr id="15" name="Shape 15"/>
+                        <wps:spPr>
+                          <a:xfrm>
+                            <a:off x="2362600" y="725100"/>
+                            <a:ext cx="186300" cy="127500"/>
+                          </a:xfrm>
+                          <a:prstGeom prst="rect">
+                            <a:avLst/>
+                          </a:prstGeom>
+                          <a:noFill/>
+                          <a:ln>
+                            <a:noFill/>
+                          </a:ln>
+                        </wps:spPr>
+                        <wps:txbx>
+                          <w:txbxContent>
+                            <w:p>
+                              <w:pPr>
+                                <w:spacing w:after="0" w:before="0" w:line="240"/>
+                                <w:ind w:left="0" w:right="0" w:firstLine="0"/>
+                                <w:jc w:val="left"/>
+                                <w:textDirection w:val="btLr"/>
+                              </w:pPr>
+                              <w:r>
+                                <w:rPr>
+                                  <w:rFonts w:ascii="Arial" w:cs="Arial" w:eastAsia="Arial" w:hAnsi="Arial"/>
+                                  <w:b w:val="0"/>
+                                  <w:i w:val="0"/>
+                                  <w:smallCaps w:val="0"/>
+                                  <w:strike w:val="0"/>
+                                  <w:color w:val="000000"/>
+                                  <w:sz w:val="28"/>
+                                  <w:vertAlign w:val="baseline"/>
+                                </w:rPr>
+                                <w:t xml:space="preserve">5</w:t>
+                              </w:r>
+                            </w:p>
+                          </w:txbxContent>
+                        </wps:txbx>
+                        <wps:bodyPr anchorCtr="0" anchor="t" bIns="91425" lIns="91425" spcFirstLastPara="1" rIns="91425" wrap="square" tIns="91425">
+                          <a:noAutofit/>
+                        </wps:bodyPr>
+                      </wps:wsp>
+                    </wpg:wgp>
+                  </a:graphicData>
+                </a:graphic>
+              </wp:inline>
+            </w:drawing>
+          </mc:Choice>
+          <mc:Fallback>
+            <w:drawing>
+              <wp:inline distB="114300" distT="114300" distL="114300" distR="114300">
+                <wp:extent cx="2062163" cy="742950"/>
+                <wp:effectExtent b="0" l="0" r="0" t="0"/>
+                <wp:docPr id="3" name="image3.png"/>
+                <a:graphic>
+                  <a:graphicData uri="http://schemas.openxmlformats.org/drawingml/2006/picture">
+                    <pic:pic>
+                      <pic:nvPicPr>
+                        <pic:cNvPr id="0" name="image3.png"/>
+                        <pic:cNvPicPr preferRelativeResize="0"/>
+                      </pic:nvPicPr>
+                      <pic:blipFill>
+                        <a:blip r:embed="rId6"/>
+                        <a:srcRect/>
+                        <a:stretch>
+                          <a:fillRect/>
+                        </a:stretch>
+                      </pic:blipFill>
+                      <pic:spPr>
+                        <a:xfrm>
+                          <a:off x="0" y="0"/>
+                          <a:ext cx="2062163" cy="742950"/>
+                        </a:xfrm>
+                        <a:prstGeom prst="rect"/>
+                        <a:ln/>
+                      </pic:spPr>
+                    </pic:pic>
+                  </a:graphicData>
+                </a:graphic>
+              </wp:inline>
+            </w:drawing>
+          </mc:Fallback>
+        </mc:AlternateContent>
+      </w:r>
+      <w:r>
+        <w:rPr>
+          <w:rtl w:val="0"/>
+        </w:rPr>
       </w:r>
     </w:p>
     <w:p>
@@ -557,77 +884,406 @@
       </w:r>
       <w:r>
         <w:rPr>
-          <w:rtl w:val="0"/>
-        </w:rPr>
-      </w:r>
-    </w:p>
-    <w:p>
-      <w:pPr>
-        <w:shd w:fill="ffffff" w:val="clear"/>
-        <w:rPr>
           <w:sz w:val="18"/>
           <w:szCs w:val="18"/>
-        </w:rPr>
-      </w:pPr>
-      <w:r>
+          <w:rtl w:val="0"/>
+        </w:rPr>
+        <w:t xml:space="preserve"> </w:t>
+      </w:r>
+    </w:p>
+    <w:p>
+      <w:pPr>
+        <w:spacing w:after="240" w:before="240" w:lineRule="auto"/>
+        <w:ind w:left="720" w:firstLine="0"/>
         <w:rPr>
           <w:sz w:val="18"/>
           <w:szCs w:val="18"/>
         </w:rPr>
-        <w:drawing>
-          <wp:inline distB="114300" distT="114300" distL="114300" distR="114300">
-            <wp:extent cx="1252538" cy="729633"/>
-            <wp:effectExtent b="0" l="0" r="0" t="0"/>
-            <wp:docPr id="2" name="image1.png"/>
-            <a:graphic>
-              <a:graphicData uri="http://schemas.openxmlformats.org/drawingml/2006/picture">
-                <pic:pic>
-                  <pic:nvPicPr>
-                    <pic:cNvPr id="0" name="image1.png"/>
-                    <pic:cNvPicPr preferRelativeResize="0"/>
-                  </pic:nvPicPr>
-                  <pic:blipFill>
-                    <a:blip r:embed="rId7"/>
-                    <a:srcRect b="0" l="0" r="0" t="0"/>
-                    <a:stretch>
-                      <a:fillRect/>
-                    </a:stretch>
-                  </pic:blipFill>
-                  <pic:spPr>
-                    <a:xfrm>
-                      <a:off x="0" y="0"/>
-                      <a:ext cx="1252538" cy="729633"/>
-                    </a:xfrm>
-                    <a:prstGeom prst="rect"/>
-                    <a:ln/>
-                  </pic:spPr>
-                </pic:pic>
-              </a:graphicData>
-            </a:graphic>
-          </wp:inline>
-        </w:drawing>
-      </w:r>
-      <w:r>
-        <w:rPr>
-          <w:rtl w:val="0"/>
-        </w:rPr>
-      </w:r>
-    </w:p>
-    <w:p>
-      <w:pPr>
-        <w:shd w:fill="ffffff" w:val="clear"/>
+      </w:pPr>
+      <w:r>
         <w:rPr>
           <w:sz w:val="18"/>
           <w:szCs w:val="18"/>
         </w:rPr>
-      </w:pPr>
-      <w:r>
+        <mc:AlternateContent>
+          <mc:Choice Requires="wpg">
+            <w:drawing>
+              <wp:inline distB="114300" distT="114300" distL="114300" distR="114300">
+                <wp:extent cx="3505200" cy="1341646"/>
+                <wp:effectExtent b="0" l="0" r="0" t="0"/>
+                <wp:docPr id="1" name=""/>
+                <a:graphic>
+                  <a:graphicData uri="http://schemas.microsoft.com/office/word/2010/wordprocessingGroup">
+                    <wpg:wgp>
+                      <wpg:cNvGrpSpPr/>
+                      <wpg:grpSpPr>
+                        <a:xfrm>
+                          <a:off x="991000" y="646725"/>
+                          <a:ext cx="3505200" cy="1341646"/>
+                          <a:chOff x="991000" y="646725"/>
+                          <a:chExt cx="2743275" cy="1038650"/>
+                        </a:xfrm>
+                      </wpg:grpSpPr>
+                      <wps:wsp>
+                        <wps:cNvSpPr/>
+                        <wps:cNvPr id="2" name="Shape 2"/>
+                        <wps:spPr>
+                          <a:xfrm>
+                            <a:off x="991000" y="1440275"/>
+                            <a:ext cx="391800" cy="245100"/>
+                          </a:xfrm>
+                          <a:prstGeom prst="ellipse">
+                            <a:avLst/>
+                          </a:prstGeom>
+                          <a:solidFill>
+                            <a:srgbClr val="CFE2F3"/>
+                          </a:solidFill>
+                          <a:ln cap="flat" cmpd="sng" w="9525">
+                            <a:solidFill>
+                              <a:srgbClr val="000000"/>
+                            </a:solidFill>
+                            <a:prstDash val="solid"/>
+                            <a:round/>
+                            <a:headEnd len="sm" w="sm" type="none"/>
+                            <a:tailEnd len="sm" w="sm" type="none"/>
+                          </a:ln>
+                        </wps:spPr>
+                        <wps:txbx>
+                          <w:txbxContent>
+                            <w:p>
+                              <w:pPr>
+                                <w:spacing w:after="0" w:before="0" w:line="240"/>
+                                <w:ind w:left="0" w:right="0" w:firstLine="0"/>
+                                <w:jc w:val="left"/>
+                                <w:textDirection w:val="btLr"/>
+                              </w:pPr>
+                              <w:r>
+                                <w:rPr>
+                                  <w:rFonts w:ascii="Arial" w:cs="Arial" w:eastAsia="Arial" w:hAnsi="Arial"/>
+                                  <w:b w:val="0"/>
+                                  <w:i w:val="0"/>
+                                  <w:smallCaps w:val="0"/>
+                                  <w:strike w:val="0"/>
+                                  <w:color w:val="000000"/>
+                                  <w:sz w:val="28"/>
+                                  <w:vertAlign w:val="baseline"/>
+                                </w:rPr>
+                                <w:t xml:space="preserve">a</w:t>
+                              </w:r>
+                            </w:p>
+                          </w:txbxContent>
+                        </wps:txbx>
+                        <wps:bodyPr anchorCtr="0" anchor="ctr" bIns="91425" lIns="91425" spcFirstLastPara="1" rIns="91425" wrap="square" tIns="91425">
+                          <a:noAutofit/>
+                        </wps:bodyPr>
+                      </wps:wsp>
+                      <wps:wsp>
+                        <wps:cNvCnPr/>
+                        <wps:spPr>
+                          <a:xfrm flipH="1" rot="10800000">
+                            <a:off x="1382800" y="798425"/>
+                            <a:ext cx="930900" cy="764400"/>
+                          </a:xfrm>
+                          <a:prstGeom prst="straightConnector1">
+                            <a:avLst/>
+                          </a:prstGeom>
+                          <a:noFill/>
+                          <a:ln cap="flat" cmpd="sng" w="9525">
+                            <a:solidFill>
+                              <a:srgbClr val="000000"/>
+                            </a:solidFill>
+                            <a:prstDash val="solid"/>
+                            <a:round/>
+                            <a:headEnd len="med" w="med" type="none"/>
+                            <a:tailEnd len="med" w="med" type="triangle"/>
+                          </a:ln>
+                        </wps:spPr>
+                        <wps:bodyPr anchorCtr="0" anchor="ctr" bIns="91425" lIns="91425" spcFirstLastPara="1" rIns="91425" wrap="square" tIns="91425">
+                          <a:noAutofit/>
+                        </wps:bodyPr>
+                      </wps:wsp>
+                      <wps:wsp>
+                        <wps:cNvSpPr/>
+                        <wps:cNvPr id="4" name="Shape 4"/>
+                        <wps:spPr>
+                          <a:xfrm>
+                            <a:off x="2313625" y="646725"/>
+                            <a:ext cx="323400" cy="303600"/>
+                          </a:xfrm>
+                          <a:prstGeom prst="ellipse">
+                            <a:avLst/>
+                          </a:prstGeom>
+                          <a:solidFill>
+                            <a:srgbClr val="CFE2F3"/>
+                          </a:solidFill>
+                          <a:ln cap="flat" cmpd="sng" w="9525">
+                            <a:solidFill>
+                              <a:srgbClr val="000000"/>
+                            </a:solidFill>
+                            <a:prstDash val="solid"/>
+                            <a:round/>
+                            <a:headEnd len="sm" w="sm" type="none"/>
+                            <a:tailEnd len="sm" w="sm" type="none"/>
+                          </a:ln>
+                        </wps:spPr>
+                        <wps:txbx>
+                          <w:txbxContent>
+                            <w:p>
+                              <w:pPr>
+                                <w:spacing w:after="0" w:before="0" w:line="240"/>
+                                <w:ind w:left="0" w:right="0" w:firstLine="0"/>
+                                <w:jc w:val="left"/>
+                                <w:textDirection w:val="btLr"/>
+                              </w:pPr>
+                              <w:r>
+                                <w:rPr>
+                                  <w:rFonts w:ascii="Arial" w:cs="Arial" w:eastAsia="Arial" w:hAnsi="Arial"/>
+                                  <w:b w:val="0"/>
+                                  <w:i w:val="0"/>
+                                  <w:smallCaps w:val="0"/>
+                                  <w:strike w:val="0"/>
+                                  <w:color w:val="000000"/>
+                                  <w:sz w:val="28"/>
+                                  <w:vertAlign w:val="baseline"/>
+                                </w:rPr>
+                                <w:t xml:space="preserve">b</w:t>
+                              </w:r>
+                            </w:p>
+                          </w:txbxContent>
+                        </wps:txbx>
+                        <wps:bodyPr anchorCtr="0" anchor="ctr" bIns="91425" lIns="91425" spcFirstLastPara="1" rIns="91425" wrap="square" tIns="91425">
+                          <a:noAutofit/>
+                        </wps:bodyPr>
+                      </wps:wsp>
+                      <wps:wsp>
+                        <wps:cNvSpPr/>
+                        <wps:cNvPr id="5" name="Shape 5"/>
+                        <wps:spPr>
+                          <a:xfrm>
+                            <a:off x="3469675" y="872050"/>
+                            <a:ext cx="264600" cy="303600"/>
+                          </a:xfrm>
+                          <a:prstGeom prst="ellipse">
+                            <a:avLst/>
+                          </a:prstGeom>
+                          <a:solidFill>
+                            <a:srgbClr val="CFE2F3"/>
+                          </a:solidFill>
+                          <a:ln cap="flat" cmpd="sng" w="9525">
+                            <a:solidFill>
+                              <a:srgbClr val="000000"/>
+                            </a:solidFill>
+                            <a:prstDash val="solid"/>
+                            <a:round/>
+                            <a:headEnd len="sm" w="sm" type="none"/>
+                            <a:tailEnd len="sm" w="sm" type="none"/>
+                          </a:ln>
+                        </wps:spPr>
+                        <wps:txbx>
+                          <w:txbxContent>
+                            <w:p>
+                              <w:pPr>
+                                <w:spacing w:after="0" w:before="0" w:line="240"/>
+                                <w:ind w:left="0" w:right="0" w:firstLine="0"/>
+                                <w:jc w:val="left"/>
+                                <w:textDirection w:val="btLr"/>
+                              </w:pPr>
+                              <w:r>
+                                <w:rPr>
+                                  <w:rFonts w:ascii="Arial" w:cs="Arial" w:eastAsia="Arial" w:hAnsi="Arial"/>
+                                  <w:b w:val="0"/>
+                                  <w:i w:val="0"/>
+                                  <w:smallCaps w:val="0"/>
+                                  <w:strike w:val="0"/>
+                                  <w:color w:val="000000"/>
+                                  <w:sz w:val="28"/>
+                                  <w:vertAlign w:val="baseline"/>
+                                </w:rPr>
+                                <w:t xml:space="preserve">e</w:t>
+                              </w:r>
+                            </w:p>
+                          </w:txbxContent>
+                        </wps:txbx>
+                        <wps:bodyPr anchorCtr="0" anchor="ctr" bIns="91425" lIns="91425" spcFirstLastPara="1" rIns="91425" wrap="square" tIns="91425">
+                          <a:noAutofit/>
+                        </wps:bodyPr>
+                      </wps:wsp>
+                      <wps:wsp>
+                        <wps:cNvCnPr/>
+                        <wps:spPr>
+                          <a:xfrm>
+                            <a:off x="2637025" y="798525"/>
+                            <a:ext cx="832800" cy="225300"/>
+                          </a:xfrm>
+                          <a:prstGeom prst="straightConnector1">
+                            <a:avLst/>
+                          </a:prstGeom>
+                          <a:noFill/>
+                          <a:ln cap="flat" cmpd="sng" w="9525">
+                            <a:solidFill>
+                              <a:srgbClr val="000000"/>
+                            </a:solidFill>
+                            <a:prstDash val="solid"/>
+                            <a:round/>
+                            <a:headEnd len="med" w="med" type="none"/>
+                            <a:tailEnd len="med" w="med" type="triangle"/>
+                          </a:ln>
+                        </wps:spPr>
+                        <wps:bodyPr anchorCtr="0" anchor="ctr" bIns="91425" lIns="91425" spcFirstLastPara="1" rIns="91425" wrap="square" tIns="91425">
+                          <a:noAutofit/>
+                        </wps:bodyPr>
+                      </wps:wsp>
+                      <wps:wsp>
+                        <wps:cNvSpPr txBox="1"/>
+                        <wps:cNvPr id="7" name="Shape 7"/>
+                        <wps:spPr>
+                          <a:xfrm>
+                            <a:off x="1735575" y="1146375"/>
+                            <a:ext cx="195900" cy="176400"/>
+                          </a:xfrm>
+                          <a:prstGeom prst="rect">
+                            <a:avLst/>
+                          </a:prstGeom>
+                          <a:noFill/>
+                          <a:ln>
+                            <a:noFill/>
+                          </a:ln>
+                        </wps:spPr>
+                        <wps:txbx>
+                          <w:txbxContent>
+                            <w:p>
+                              <w:pPr>
+                                <w:spacing w:after="0" w:before="0" w:line="240"/>
+                                <w:ind w:left="0" w:right="0" w:firstLine="0"/>
+                                <w:jc w:val="left"/>
+                                <w:textDirection w:val="btLr"/>
+                              </w:pPr>
+                              <w:r>
+                                <w:rPr>
+                                  <w:rFonts w:ascii="Arial" w:cs="Arial" w:eastAsia="Arial" w:hAnsi="Arial"/>
+                                  <w:b w:val="0"/>
+                                  <w:i w:val="0"/>
+                                  <w:smallCaps w:val="0"/>
+                                  <w:strike w:val="0"/>
+                                  <w:color w:val="000000"/>
+                                  <w:sz w:val="28"/>
+                                  <w:vertAlign w:val="baseline"/>
+                                </w:rPr>
+                                <w:t xml:space="preserve">5</w:t>
+                              </w:r>
+                            </w:p>
+                          </w:txbxContent>
+                        </wps:txbx>
+                        <wps:bodyPr anchorCtr="0" anchor="t" bIns="91425" lIns="91425" spcFirstLastPara="1" rIns="91425" wrap="square" tIns="91425">
+                          <a:noAutofit/>
+                        </wps:bodyPr>
+                      </wps:wsp>
+                      <wps:wsp>
+                        <wps:cNvSpPr txBox="1"/>
+                        <wps:cNvPr id="8" name="Shape 8"/>
+                        <wps:spPr>
+                          <a:xfrm>
+                            <a:off x="2911250" y="970025"/>
+                            <a:ext cx="147000" cy="176400"/>
+                          </a:xfrm>
+                          <a:prstGeom prst="rect">
+                            <a:avLst/>
+                          </a:prstGeom>
+                          <a:noFill/>
+                          <a:ln>
+                            <a:noFill/>
+                          </a:ln>
+                        </wps:spPr>
+                        <wps:txbx>
+                          <w:txbxContent>
+                            <w:p>
+                              <w:pPr>
+                                <w:spacing w:after="0" w:before="0" w:line="240"/>
+                                <w:ind w:left="0" w:right="0" w:firstLine="0"/>
+                                <w:jc w:val="left"/>
+                                <w:textDirection w:val="btLr"/>
+                              </w:pPr>
+                              <w:r>
+                                <w:rPr>
+                                  <w:rFonts w:ascii="Arial" w:cs="Arial" w:eastAsia="Arial" w:hAnsi="Arial"/>
+                                  <w:b w:val="0"/>
+                                  <w:i w:val="0"/>
+                                  <w:smallCaps w:val="0"/>
+                                  <w:strike w:val="0"/>
+                                  <w:color w:val="000000"/>
+                                  <w:sz w:val="28"/>
+                                  <w:vertAlign w:val="baseline"/>
+                                </w:rPr>
+                                <w:t xml:space="preserve">3</w:t>
+                              </w:r>
+                            </w:p>
+                          </w:txbxContent>
+                        </wps:txbx>
+                        <wps:bodyPr anchorCtr="0" anchor="t" bIns="91425" lIns="91425" spcFirstLastPara="1" rIns="91425" wrap="square" tIns="91425">
+                          <a:noAutofit/>
+                        </wps:bodyPr>
+                      </wps:wsp>
+                    </wpg:wgp>
+                  </a:graphicData>
+                </a:graphic>
+              </wp:inline>
+            </w:drawing>
+          </mc:Choice>
+          <mc:Fallback>
+            <w:drawing>
+              <wp:inline distB="114300" distT="114300" distL="114300" distR="114300">
+                <wp:extent cx="3505200" cy="1341646"/>
+                <wp:effectExtent b="0" l="0" r="0" t="0"/>
+                <wp:docPr id="1" name="image1.png"/>
+                <a:graphic>
+                  <a:graphicData uri="http://schemas.openxmlformats.org/drawingml/2006/picture">
+                    <pic:pic>
+                      <pic:nvPicPr>
+                        <pic:cNvPr id="0" name="image1.png"/>
+                        <pic:cNvPicPr preferRelativeResize="0"/>
+                      </pic:nvPicPr>
+                      <pic:blipFill>
+                        <a:blip r:embed="rId7"/>
+                        <a:srcRect/>
+                        <a:stretch>
+                          <a:fillRect/>
+                        </a:stretch>
+                      </pic:blipFill>
+                      <pic:spPr>
+                        <a:xfrm>
+                          <a:off x="0" y="0"/>
+                          <a:ext cx="3505200" cy="1341646"/>
+                        </a:xfrm>
+                        <a:prstGeom prst="rect"/>
+                        <a:ln/>
+                      </pic:spPr>
+                    </pic:pic>
+                  </a:graphicData>
+                </a:graphic>
+              </wp:inline>
+            </w:drawing>
+          </mc:Fallback>
+        </mc:AlternateContent>
+      </w:r>
+      <w:r>
+        <w:rPr>
+          <w:rtl w:val="0"/>
+        </w:rPr>
+      </w:r>
+    </w:p>
+    <w:p>
+      <w:pPr>
+        <w:spacing w:after="240" w:before="240" w:lineRule="auto"/>
+        <w:ind w:left="0" w:firstLine="0"/>
         <w:rPr>
           <w:sz w:val="18"/>
           <w:szCs w:val="18"/>
-          <w:rtl w:val="0"/>
-        </w:rPr>
-        <w:t xml:space="preserve"> </w:t>
+        </w:rPr>
+      </w:pPr>
+      <w:r>
+        <w:rPr>
+          <w:rtl w:val="0"/>
+        </w:rPr>
       </w:r>
     </w:p>
     <w:p>
@@ -655,7 +1311,8 @@
     </w:p>
     <w:p>
       <w:pPr>
-        <w:shd w:fill="ffffff" w:val="clear"/>
+        <w:spacing w:after="240" w:before="240" w:lineRule="auto"/>
+        <w:ind w:left="720" w:firstLine="0"/>
         <w:rPr>
           <w:sz w:val="18"/>
           <w:szCs w:val="18"/>
@@ -666,38 +1323,488 @@
           <w:sz w:val="18"/>
           <w:szCs w:val="18"/>
         </w:rPr>
-        <w:drawing>
-          <wp:inline distB="114300" distT="114300" distL="114300" distR="114300">
-            <wp:extent cx="1662113" cy="608661"/>
-            <wp:effectExtent b="0" l="0" r="0" t="0"/>
-            <wp:docPr id="1" name="image3.png"/>
-            <a:graphic>
-              <a:graphicData uri="http://schemas.openxmlformats.org/drawingml/2006/picture">
-                <pic:pic>
-                  <pic:nvPicPr>
-                    <pic:cNvPr id="0" name="image3.png"/>
-                    <pic:cNvPicPr preferRelativeResize="0"/>
-                  </pic:nvPicPr>
-                  <pic:blipFill>
-                    <a:blip r:embed="rId8"/>
-                    <a:srcRect b="0" l="0" r="0" t="0"/>
-                    <a:stretch>
-                      <a:fillRect/>
-                    </a:stretch>
-                  </pic:blipFill>
-                  <pic:spPr>
-                    <a:xfrm>
-                      <a:off x="0" y="0"/>
-                      <a:ext cx="1662113" cy="608661"/>
-                    </a:xfrm>
-                    <a:prstGeom prst="rect"/>
-                    <a:ln/>
-                  </pic:spPr>
-                </pic:pic>
-              </a:graphicData>
-            </a:graphic>
-          </wp:inline>
-        </w:drawing>
+        <mc:AlternateContent>
+          <mc:Choice Requires="wpg">
+            <w:drawing>
+              <wp:inline distB="114300" distT="114300" distL="114300" distR="114300">
+                <wp:extent cx="3509963" cy="1440229"/>
+                <wp:effectExtent b="0" l="0" r="0" t="0"/>
+                <wp:docPr id="2" name=""/>
+                <a:graphic>
+                  <a:graphicData uri="http://schemas.microsoft.com/office/word/2010/wordprocessingGroup">
+                    <wpg:wgp>
+                      <wpg:cNvGrpSpPr/>
+                      <wpg:grpSpPr>
+                        <a:xfrm>
+                          <a:off x="991000" y="646725"/>
+                          <a:ext cx="3509963" cy="1440229"/>
+                          <a:chOff x="991000" y="646725"/>
+                          <a:chExt cx="3487875" cy="1420475"/>
+                        </a:xfrm>
+                      </wpg:grpSpPr>
+                      <wps:wsp>
+                        <wps:cNvSpPr/>
+                        <wps:cNvPr id="2" name="Shape 2"/>
+                        <wps:spPr>
+                          <a:xfrm>
+                            <a:off x="991000" y="1440275"/>
+                            <a:ext cx="391800" cy="245100"/>
+                          </a:xfrm>
+                          <a:prstGeom prst="ellipse">
+                            <a:avLst/>
+                          </a:prstGeom>
+                          <a:solidFill>
+                            <a:srgbClr val="CFE2F3"/>
+                          </a:solidFill>
+                          <a:ln cap="flat" cmpd="sng" w="9525">
+                            <a:solidFill>
+                              <a:srgbClr val="000000"/>
+                            </a:solidFill>
+                            <a:prstDash val="solid"/>
+                            <a:round/>
+                            <a:headEnd len="sm" w="sm" type="none"/>
+                            <a:tailEnd len="sm" w="sm" type="none"/>
+                          </a:ln>
+                        </wps:spPr>
+                        <wps:txbx>
+                          <w:txbxContent>
+                            <w:p>
+                              <w:pPr>
+                                <w:spacing w:after="0" w:before="0" w:line="240"/>
+                                <w:ind w:left="0" w:right="0" w:firstLine="0"/>
+                                <w:jc w:val="left"/>
+                                <w:textDirection w:val="btLr"/>
+                              </w:pPr>
+                              <w:r>
+                                <w:rPr>
+                                  <w:rFonts w:ascii="Arial" w:cs="Arial" w:eastAsia="Arial" w:hAnsi="Arial"/>
+                                  <w:b w:val="0"/>
+                                  <w:i w:val="0"/>
+                                  <w:smallCaps w:val="0"/>
+                                  <w:strike w:val="0"/>
+                                  <w:color w:val="000000"/>
+                                  <w:sz w:val="28"/>
+                                  <w:vertAlign w:val="baseline"/>
+                                </w:rPr>
+                                <w:t xml:space="preserve">a</w:t>
+                              </w:r>
+                            </w:p>
+                          </w:txbxContent>
+                        </wps:txbx>
+                        <wps:bodyPr anchorCtr="0" anchor="ctr" bIns="91425" lIns="91425" spcFirstLastPara="1" rIns="91425" wrap="square" tIns="91425">
+                          <a:noAutofit/>
+                        </wps:bodyPr>
+                      </wps:wsp>
+                      <wps:wsp>
+                        <wps:cNvCnPr/>
+                        <wps:spPr>
+                          <a:xfrm flipH="1" rot="10800000">
+                            <a:off x="1382800" y="798425"/>
+                            <a:ext cx="930900" cy="764400"/>
+                          </a:xfrm>
+                          <a:prstGeom prst="straightConnector1">
+                            <a:avLst/>
+                          </a:prstGeom>
+                          <a:noFill/>
+                          <a:ln cap="flat" cmpd="sng" w="9525">
+                            <a:solidFill>
+                              <a:srgbClr val="000000"/>
+                            </a:solidFill>
+                            <a:prstDash val="solid"/>
+                            <a:round/>
+                            <a:headEnd len="med" w="med" type="none"/>
+                            <a:tailEnd len="med" w="med" type="triangle"/>
+                          </a:ln>
+                        </wps:spPr>
+                        <wps:bodyPr anchorCtr="0" anchor="ctr" bIns="91425" lIns="91425" spcFirstLastPara="1" rIns="91425" wrap="square" tIns="91425">
+                          <a:noAutofit/>
+                        </wps:bodyPr>
+                      </wps:wsp>
+                      <wps:wsp>
+                        <wps:cNvSpPr/>
+                        <wps:cNvPr id="4" name="Shape 4"/>
+                        <wps:spPr>
+                          <a:xfrm>
+                            <a:off x="2313625" y="646725"/>
+                            <a:ext cx="323400" cy="303600"/>
+                          </a:xfrm>
+                          <a:prstGeom prst="ellipse">
+                            <a:avLst/>
+                          </a:prstGeom>
+                          <a:solidFill>
+                            <a:srgbClr val="CFE2F3"/>
+                          </a:solidFill>
+                          <a:ln cap="flat" cmpd="sng" w="9525">
+                            <a:solidFill>
+                              <a:srgbClr val="000000"/>
+                            </a:solidFill>
+                            <a:prstDash val="solid"/>
+                            <a:round/>
+                            <a:headEnd len="sm" w="sm" type="none"/>
+                            <a:tailEnd len="sm" w="sm" type="none"/>
+                          </a:ln>
+                        </wps:spPr>
+                        <wps:txbx>
+                          <w:txbxContent>
+                            <w:p>
+                              <w:pPr>
+                                <w:spacing w:after="0" w:before="0" w:line="240"/>
+                                <w:ind w:left="0" w:right="0" w:firstLine="0"/>
+                                <w:jc w:val="left"/>
+                                <w:textDirection w:val="btLr"/>
+                              </w:pPr>
+                              <w:r>
+                                <w:rPr>
+                                  <w:rFonts w:ascii="Arial" w:cs="Arial" w:eastAsia="Arial" w:hAnsi="Arial"/>
+                                  <w:b w:val="0"/>
+                                  <w:i w:val="0"/>
+                                  <w:smallCaps w:val="0"/>
+                                  <w:strike w:val="0"/>
+                                  <w:color w:val="000000"/>
+                                  <w:sz w:val="28"/>
+                                  <w:vertAlign w:val="baseline"/>
+                                </w:rPr>
+                                <w:t xml:space="preserve">b</w:t>
+                              </w:r>
+                            </w:p>
+                          </w:txbxContent>
+                        </wps:txbx>
+                        <wps:bodyPr anchorCtr="0" anchor="ctr" bIns="91425" lIns="91425" spcFirstLastPara="1" rIns="91425" wrap="square" tIns="91425">
+                          <a:noAutofit/>
+                        </wps:bodyPr>
+                      </wps:wsp>
+                      <wps:wsp>
+                        <wps:cNvSpPr/>
+                        <wps:cNvPr id="5" name="Shape 5"/>
+                        <wps:spPr>
+                          <a:xfrm>
+                            <a:off x="3469675" y="872050"/>
+                            <a:ext cx="264600" cy="303600"/>
+                          </a:xfrm>
+                          <a:prstGeom prst="ellipse">
+                            <a:avLst/>
+                          </a:prstGeom>
+                          <a:solidFill>
+                            <a:srgbClr val="CFE2F3"/>
+                          </a:solidFill>
+                          <a:ln cap="flat" cmpd="sng" w="9525">
+                            <a:solidFill>
+                              <a:srgbClr val="000000"/>
+                            </a:solidFill>
+                            <a:prstDash val="solid"/>
+                            <a:round/>
+                            <a:headEnd len="sm" w="sm" type="none"/>
+                            <a:tailEnd len="sm" w="sm" type="none"/>
+                          </a:ln>
+                        </wps:spPr>
+                        <wps:txbx>
+                          <w:txbxContent>
+                            <w:p>
+                              <w:pPr>
+                                <w:spacing w:after="0" w:before="0" w:line="240"/>
+                                <w:ind w:left="0" w:right="0" w:firstLine="0"/>
+                                <w:jc w:val="left"/>
+                                <w:textDirection w:val="btLr"/>
+                              </w:pPr>
+                              <w:r>
+                                <w:rPr>
+                                  <w:rFonts w:ascii="Arial" w:cs="Arial" w:eastAsia="Arial" w:hAnsi="Arial"/>
+                                  <w:b w:val="0"/>
+                                  <w:i w:val="0"/>
+                                  <w:smallCaps w:val="0"/>
+                                  <w:strike w:val="0"/>
+                                  <w:color w:val="000000"/>
+                                  <w:sz w:val="28"/>
+                                  <w:vertAlign w:val="baseline"/>
+                                </w:rPr>
+                                <w:t xml:space="preserve">e</w:t>
+                              </w:r>
+                            </w:p>
+                          </w:txbxContent>
+                        </wps:txbx>
+                        <wps:bodyPr anchorCtr="0" anchor="ctr" bIns="91425" lIns="91425" spcFirstLastPara="1" rIns="91425" wrap="square" tIns="91425">
+                          <a:noAutofit/>
+                        </wps:bodyPr>
+                      </wps:wsp>
+                      <wps:wsp>
+                        <wps:cNvCnPr/>
+                        <wps:spPr>
+                          <a:xfrm>
+                            <a:off x="2637025" y="798525"/>
+                            <a:ext cx="832800" cy="225300"/>
+                          </a:xfrm>
+                          <a:prstGeom prst="straightConnector1">
+                            <a:avLst/>
+                          </a:prstGeom>
+                          <a:noFill/>
+                          <a:ln cap="flat" cmpd="sng" w="9525">
+                            <a:solidFill>
+                              <a:srgbClr val="000000"/>
+                            </a:solidFill>
+                            <a:prstDash val="solid"/>
+                            <a:round/>
+                            <a:headEnd len="med" w="med" type="none"/>
+                            <a:tailEnd len="med" w="med" type="triangle"/>
+                          </a:ln>
+                        </wps:spPr>
+                        <wps:bodyPr anchorCtr="0" anchor="ctr" bIns="91425" lIns="91425" spcFirstLastPara="1" rIns="91425" wrap="square" tIns="91425">
+                          <a:noAutofit/>
+                        </wps:bodyPr>
+                      </wps:wsp>
+                      <wps:wsp>
+                        <wps:cNvSpPr txBox="1"/>
+                        <wps:cNvPr id="7" name="Shape 7"/>
+                        <wps:spPr>
+                          <a:xfrm>
+                            <a:off x="1735575" y="1146375"/>
+                            <a:ext cx="195900" cy="176400"/>
+                          </a:xfrm>
+                          <a:prstGeom prst="rect">
+                            <a:avLst/>
+                          </a:prstGeom>
+                          <a:noFill/>
+                          <a:ln>
+                            <a:noFill/>
+                          </a:ln>
+                        </wps:spPr>
+                        <wps:txbx>
+                          <w:txbxContent>
+                            <w:p>
+                              <w:pPr>
+                                <w:spacing w:after="0" w:before="0" w:line="240"/>
+                                <w:ind w:left="0" w:right="0" w:firstLine="0"/>
+                                <w:jc w:val="left"/>
+                                <w:textDirection w:val="btLr"/>
+                              </w:pPr>
+                              <w:r>
+                                <w:rPr>
+                                  <w:rFonts w:ascii="Arial" w:cs="Arial" w:eastAsia="Arial" w:hAnsi="Arial"/>
+                                  <w:b w:val="0"/>
+                                  <w:i w:val="0"/>
+                                  <w:smallCaps w:val="0"/>
+                                  <w:strike w:val="0"/>
+                                  <w:color w:val="000000"/>
+                                  <w:sz w:val="28"/>
+                                  <w:vertAlign w:val="baseline"/>
+                                </w:rPr>
+                                <w:t xml:space="preserve">5</w:t>
+                              </w:r>
+                            </w:p>
+                          </w:txbxContent>
+                        </wps:txbx>
+                        <wps:bodyPr anchorCtr="0" anchor="t" bIns="91425" lIns="91425" spcFirstLastPara="1" rIns="91425" wrap="square" tIns="91425">
+                          <a:noAutofit/>
+                        </wps:bodyPr>
+                      </wps:wsp>
+                      <wps:wsp>
+                        <wps:cNvSpPr txBox="1"/>
+                        <wps:cNvPr id="8" name="Shape 8"/>
+                        <wps:spPr>
+                          <a:xfrm>
+                            <a:off x="2911250" y="970025"/>
+                            <a:ext cx="147000" cy="176400"/>
+                          </a:xfrm>
+                          <a:prstGeom prst="rect">
+                            <a:avLst/>
+                          </a:prstGeom>
+                          <a:noFill/>
+                          <a:ln>
+                            <a:noFill/>
+                          </a:ln>
+                        </wps:spPr>
+                        <wps:txbx>
+                          <w:txbxContent>
+                            <w:p>
+                              <w:pPr>
+                                <w:spacing w:after="0" w:before="0" w:line="240"/>
+                                <w:ind w:left="0" w:right="0" w:firstLine="0"/>
+                                <w:jc w:val="left"/>
+                                <w:textDirection w:val="btLr"/>
+                              </w:pPr>
+                              <w:r>
+                                <w:rPr>
+                                  <w:rFonts w:ascii="Arial" w:cs="Arial" w:eastAsia="Arial" w:hAnsi="Arial"/>
+                                  <w:b w:val="0"/>
+                                  <w:i w:val="0"/>
+                                  <w:smallCaps w:val="0"/>
+                                  <w:strike w:val="0"/>
+                                  <w:color w:val="000000"/>
+                                  <w:sz w:val="28"/>
+                                  <w:vertAlign w:val="baseline"/>
+                                </w:rPr>
+                                <w:t xml:space="preserve">3</w:t>
+                              </w:r>
+                            </w:p>
+                          </w:txbxContent>
+                        </wps:txbx>
+                        <wps:bodyPr anchorCtr="0" anchor="t" bIns="91425" lIns="91425" spcFirstLastPara="1" rIns="91425" wrap="square" tIns="91425">
+                          <a:noAutofit/>
+                        </wps:bodyPr>
+                      </wps:wsp>
+                      <wps:wsp>
+                        <wps:cNvSpPr/>
+                        <wps:cNvPr id="9" name="Shape 9"/>
+                        <wps:spPr>
+                          <a:xfrm>
+                            <a:off x="4155475" y="1763600"/>
+                            <a:ext cx="323400" cy="303600"/>
+                          </a:xfrm>
+                          <a:prstGeom prst="ellipse">
+                            <a:avLst/>
+                          </a:prstGeom>
+                          <a:solidFill>
+                            <a:srgbClr val="CFE2F3"/>
+                          </a:solidFill>
+                          <a:ln cap="flat" cmpd="sng" w="9525">
+                            <a:solidFill>
+                              <a:srgbClr val="000000"/>
+                            </a:solidFill>
+                            <a:prstDash val="solid"/>
+                            <a:round/>
+                            <a:headEnd len="sm" w="sm" type="none"/>
+                            <a:tailEnd len="sm" w="sm" type="none"/>
+                          </a:ln>
+                        </wps:spPr>
+                        <wps:txbx>
+                          <w:txbxContent>
+                            <w:p>
+                              <w:pPr>
+                                <w:spacing w:after="0" w:before="0" w:line="240"/>
+                                <w:ind w:left="0" w:right="0" w:firstLine="0"/>
+                                <w:jc w:val="left"/>
+                                <w:textDirection w:val="btLr"/>
+                              </w:pPr>
+                              <w:r>
+                                <w:rPr>
+                                  <w:rFonts w:ascii="Arial" w:cs="Arial" w:eastAsia="Arial" w:hAnsi="Arial"/>
+                                  <w:b w:val="0"/>
+                                  <w:i w:val="0"/>
+                                  <w:smallCaps w:val="0"/>
+                                  <w:strike w:val="0"/>
+                                  <w:color w:val="000000"/>
+                                  <w:sz w:val="28"/>
+                                  <w:vertAlign w:val="baseline"/>
+                                </w:rPr>
+                                <w:t xml:space="preserve">i</w:t>
+                              </w:r>
+                            </w:p>
+                          </w:txbxContent>
+                        </wps:txbx>
+                        <wps:bodyPr anchorCtr="0" anchor="ctr" bIns="91425" lIns="91425" spcFirstLastPara="1" rIns="91425" wrap="square" tIns="91425">
+                          <a:noAutofit/>
+                        </wps:bodyPr>
+                      </wps:wsp>
+                      <wps:wsp>
+                        <wps:cNvCnPr/>
+                        <wps:spPr>
+                          <a:xfrm>
+                            <a:off x="3695525" y="1131189"/>
+                            <a:ext cx="507300" cy="676800"/>
+                          </a:xfrm>
+                          <a:prstGeom prst="straightConnector1">
+                            <a:avLst/>
+                          </a:prstGeom>
+                          <a:noFill/>
+                          <a:ln cap="flat" cmpd="sng" w="9525">
+                            <a:solidFill>
+                              <a:srgbClr val="000000"/>
+                            </a:solidFill>
+                            <a:prstDash val="solid"/>
+                            <a:round/>
+                            <a:headEnd len="med" w="med" type="none"/>
+                            <a:tailEnd len="med" w="med" type="triangle"/>
+                          </a:ln>
+                        </wps:spPr>
+                        <wps:bodyPr anchorCtr="0" anchor="ctr" bIns="91425" lIns="91425" spcFirstLastPara="1" rIns="91425" wrap="square" tIns="91425">
+                          <a:noAutofit/>
+                        </wps:bodyPr>
+                      </wps:wsp>
+                      <wps:wsp>
+                        <wps:cNvSpPr txBox="1"/>
+                        <wps:cNvPr id="11" name="Shape 11"/>
+                        <wps:spPr>
+                          <a:xfrm rot="1950065">
+                            <a:off x="3871437" y="1322749"/>
+                            <a:ext cx="264649" cy="117346"/>
+                          </a:xfrm>
+                          <a:prstGeom prst="rect">
+                            <a:avLst/>
+                          </a:prstGeom>
+                          <a:noFill/>
+                          <a:ln>
+                            <a:noFill/>
+                          </a:ln>
+                        </wps:spPr>
+                        <wps:txbx>
+                          <w:txbxContent>
+                            <w:p>
+                              <w:pPr>
+                                <w:spacing w:after="0" w:before="0" w:line="240"/>
+                                <w:ind w:left="0" w:right="0" w:firstLine="0"/>
+                                <w:jc w:val="left"/>
+                                <w:textDirection w:val="btLr"/>
+                              </w:pPr>
+                              <w:r>
+                                <w:rPr>
+                                  <w:rFonts w:ascii="Arial" w:cs="Arial" w:eastAsia="Arial" w:hAnsi="Arial"/>
+                                  <w:b w:val="0"/>
+                                  <w:i w:val="0"/>
+                                  <w:smallCaps w:val="0"/>
+                                  <w:strike w:val="0"/>
+                                  <w:color w:val="000000"/>
+                                  <w:sz w:val="28"/>
+                                  <w:vertAlign w:val="baseline"/>
+                                </w:rPr>
+                                <w:t xml:space="preserve"> 4  </w:t>
+                              </w:r>
+                            </w:p>
+                          </w:txbxContent>
+                        </wps:txbx>
+                        <wps:bodyPr anchorCtr="0" anchor="t" bIns="91425" lIns="91425" spcFirstLastPara="1" rIns="91425" wrap="square" tIns="91425">
+                          <a:noAutofit/>
+                        </wps:bodyPr>
+                      </wps:wsp>
+                    </wpg:wgp>
+                  </a:graphicData>
+                </a:graphic>
+              </wp:inline>
+            </w:drawing>
+          </mc:Choice>
+          <mc:Fallback>
+            <w:drawing>
+              <wp:inline distB="114300" distT="114300" distL="114300" distR="114300">
+                <wp:extent cx="3509963" cy="1440229"/>
+                <wp:effectExtent b="0" l="0" r="0" t="0"/>
+                <wp:docPr id="2" name="image2.png"/>
+                <a:graphic>
+                  <a:graphicData uri="http://schemas.openxmlformats.org/drawingml/2006/picture">
+                    <pic:pic>
+                      <pic:nvPicPr>
+                        <pic:cNvPr id="0" name="image2.png"/>
+                        <pic:cNvPicPr preferRelativeResize="0"/>
+                      </pic:nvPicPr>
+                      <pic:blipFill>
+                        <a:blip r:embed="rId8"/>
+                        <a:srcRect/>
+                        <a:stretch>
+                          <a:fillRect/>
+                        </a:stretch>
+                      </pic:blipFill>
+                      <pic:spPr>
+                        <a:xfrm>
+                          <a:off x="0" y="0"/>
+                          <a:ext cx="3509963" cy="1440229"/>
+                        </a:xfrm>
+                        <a:prstGeom prst="rect"/>
+                        <a:ln/>
+                      </pic:spPr>
+                    </pic:pic>
+                  </a:graphicData>
+                </a:graphic>
+              </wp:inline>
+            </w:drawing>
+          </mc:Fallback>
+        </mc:AlternateContent>
       </w:r>
       <w:r>
         <w:rPr>
@@ -708,29 +1815,29 @@
     <w:p>
       <w:pPr>
         <w:shd w:fill="ffffff" w:val="clear"/>
-        <w:rPr>
-          <w:sz w:val="18"/>
-          <w:szCs w:val="18"/>
-        </w:rPr>
-      </w:pPr>
-      <w:r>
-        <w:rPr>
-          <w:rtl w:val="0"/>
-        </w:rPr>
-      </w:r>
-    </w:p>
-    <w:p>
-      <w:pPr>
+        <w:rPr/>
+      </w:pPr>
+      <w:r>
+        <w:rPr>
+          <w:rtl w:val="0"/>
+        </w:rPr>
+      </w:r>
+    </w:p>
+    <w:p>
+      <w:pPr>
+        <w:numPr>
+          <w:ilvl w:val="0"/>
+          <w:numId w:val="5"/>
+        </w:numPr>
         <w:shd w:fill="ffffff" w:val="clear"/>
-        <w:rPr>
-          <w:sz w:val="18"/>
-          <w:szCs w:val="18"/>
-        </w:rPr>
-      </w:pPr>
-      <w:r>
-        <w:rPr>
-          <w:rtl w:val="0"/>
-        </w:rPr>
+        <w:ind w:left="720" w:hanging="360"/>
+        <w:rPr/>
+      </w:pPr>
+      <w:r>
+        <w:rPr>
+          <w:rtl w:val="0"/>
+        </w:rPr>
+        <w:t xml:space="preserve">We break at this  moment we have found  our source to destination considering the STP approach inside our traversal approach.  </w:t>
       </w:r>
     </w:p>
     <w:p>
@@ -838,7 +1945,7 @@
       <w:pPr>
         <w:numPr>
           <w:ilvl w:val="0"/>
-          <w:numId w:val="7"/>
+          <w:numId w:val="9"/>
         </w:numPr>
         <w:spacing w:after="0" w:afterAutospacing="0" w:before="240" w:lineRule="auto"/>
         <w:ind w:left="720" w:hanging="360"/>
@@ -857,7 +1964,7 @@
       <w:pPr>
         <w:numPr>
           <w:ilvl w:val="0"/>
-          <w:numId w:val="7"/>
+          <w:numId w:val="9"/>
         </w:numPr>
         <w:spacing w:after="0" w:afterAutospacing="0" w:before="0" w:beforeAutospacing="0" w:lineRule="auto"/>
         <w:ind w:left="720" w:hanging="360"/>
@@ -869,14 +1976,14 @@
           <w:highlight w:val="white"/>
           <w:rtl w:val="0"/>
         </w:rPr>
-        <w:t xml:space="preserve">The inner loop has decrease keyecreaseKey() operation which takes O(LogV) time.</w:t>
+        <w:t xml:space="preserve">The inner loop has decreased keyecreaseKey() operation which takes O(LogV) time.</w:t>
       </w:r>
     </w:p>
     <w:p>
       <w:pPr>
         <w:numPr>
           <w:ilvl w:val="0"/>
-          <w:numId w:val="7"/>
+          <w:numId w:val="9"/>
         </w:numPr>
         <w:spacing w:after="240" w:before="0" w:beforeAutospacing="0" w:lineRule="auto"/>
         <w:ind w:left="720" w:hanging="360"/>
@@ -946,7 +2053,7 @@
       <w:pPr>
         <w:numPr>
           <w:ilvl w:val="0"/>
-          <w:numId w:val="4"/>
+          <w:numId w:val="6"/>
         </w:numPr>
         <w:spacing w:after="0" w:afterAutospacing="0" w:before="240" w:lineRule="auto"/>
         <w:ind w:left="720" w:hanging="360"/>
@@ -963,7 +2070,7 @@
       <w:pPr>
         <w:numPr>
           <w:ilvl w:val="0"/>
-          <w:numId w:val="4"/>
+          <w:numId w:val="6"/>
         </w:numPr>
         <w:spacing w:after="240" w:before="0" w:beforeAutospacing="0" w:lineRule="auto"/>
         <w:ind w:left="720" w:hanging="360"/>
@@ -1441,7 +2548,7 @@
     <w:lvl w:ilvl="0">
       <w:start w:val="1"/>
       <w:numFmt w:val="bullet"/>
-      <w:lvlText w:val="●"/>
+      <w:lvlText w:val="-"/>
       <w:lvlJc w:val="left"/>
       <w:pPr>
         <w:ind w:left="720" w:hanging="360"/>
@@ -1453,7 +2560,7 @@
     <w:lvl w:ilvl="1">
       <w:start w:val="1"/>
       <w:numFmt w:val="bullet"/>
-      <w:lvlText w:val="○"/>
+      <w:lvlText w:val="-"/>
       <w:lvlJc w:val="left"/>
       <w:pPr>
         <w:ind w:left="1440" w:hanging="360"/>
@@ -1465,7 +2572,7 @@
     <w:lvl w:ilvl="2">
       <w:start w:val="1"/>
       <w:numFmt w:val="bullet"/>
-      <w:lvlText w:val="■"/>
+      <w:lvlText w:val="-"/>
       <w:lvlJc w:val="left"/>
       <w:pPr>
         <w:ind w:left="2160" w:hanging="360"/>
@@ -1477,7 +2584,7 @@
     <w:lvl w:ilvl="3">
       <w:start w:val="1"/>
       <w:numFmt w:val="bullet"/>
-      <w:lvlText w:val="●"/>
+      <w:lvlText w:val="-"/>
       <w:lvlJc w:val="left"/>
       <w:pPr>
         <w:ind w:left="2880" w:hanging="360"/>
@@ -1489,7 +2596,7 @@
     <w:lvl w:ilvl="4">
       <w:start w:val="1"/>
       <w:numFmt w:val="bullet"/>
-      <w:lvlText w:val="○"/>
+      <w:lvlText w:val="-"/>
       <w:lvlJc w:val="left"/>
       <w:pPr>
         <w:ind w:left="3600" w:hanging="360"/>
@@ -1501,7 +2608,7 @@
     <w:lvl w:ilvl="5">
       <w:start w:val="1"/>
       <w:numFmt w:val="bullet"/>
-      <w:lvlText w:val="■"/>
+      <w:lvlText w:val="-"/>
       <w:lvlJc w:val="left"/>
       <w:pPr>
         <w:ind w:left="4320" w:hanging="360"/>
@@ -1513,7 +2620,7 @@
     <w:lvl w:ilvl="6">
       <w:start w:val="1"/>
       <w:numFmt w:val="bullet"/>
-      <w:lvlText w:val="●"/>
+      <w:lvlText w:val="-"/>
       <w:lvlJc w:val="left"/>
       <w:pPr>
         <w:ind w:left="5040" w:hanging="360"/>
@@ -1525,7 +2632,7 @@
     <w:lvl w:ilvl="7">
       <w:start w:val="1"/>
       <w:numFmt w:val="bullet"/>
-      <w:lvlText w:val="○"/>
+      <w:lvlText w:val="-"/>
       <w:lvlJc w:val="left"/>
       <w:pPr>
         <w:ind w:left="5760" w:hanging="360"/>
@@ -1537,7 +2644,7 @@
     <w:lvl w:ilvl="8">
       <w:start w:val="1"/>
       <w:numFmt w:val="bullet"/>
-      <w:lvlText w:val="■"/>
+      <w:lvlText w:val="-"/>
       <w:lvlJc w:val="left"/>
       <w:pPr>
         <w:ind w:left="6480" w:hanging="360"/>
@@ -1550,11 +2657,231 @@
   <w:abstractNum w:abstractNumId="6">
     <w:lvl w:ilvl="0">
       <w:start w:val="1"/>
+      <w:numFmt w:val="bullet"/>
+      <w:lvlText w:val="●"/>
+      <w:lvlJc w:val="left"/>
+      <w:pPr>
+        <w:ind w:left="720" w:hanging="360"/>
+      </w:pPr>
+      <w:rPr>
+        <w:u w:val="none"/>
+      </w:rPr>
+    </w:lvl>
+    <w:lvl w:ilvl="1">
+      <w:start w:val="1"/>
+      <w:numFmt w:val="bullet"/>
+      <w:lvlText w:val="○"/>
+      <w:lvlJc w:val="left"/>
+      <w:pPr>
+        <w:ind w:left="1440" w:hanging="360"/>
+      </w:pPr>
+      <w:rPr>
+        <w:u w:val="none"/>
+      </w:rPr>
+    </w:lvl>
+    <w:lvl w:ilvl="2">
+      <w:start w:val="1"/>
+      <w:numFmt w:val="bullet"/>
+      <w:lvlText w:val="■"/>
+      <w:lvlJc w:val="left"/>
+      <w:pPr>
+        <w:ind w:left="2160" w:hanging="360"/>
+      </w:pPr>
+      <w:rPr>
+        <w:u w:val="none"/>
+      </w:rPr>
+    </w:lvl>
+    <w:lvl w:ilvl="3">
+      <w:start w:val="1"/>
+      <w:numFmt w:val="bullet"/>
+      <w:lvlText w:val="●"/>
+      <w:lvlJc w:val="left"/>
+      <w:pPr>
+        <w:ind w:left="2880" w:hanging="360"/>
+      </w:pPr>
+      <w:rPr>
+        <w:u w:val="none"/>
+      </w:rPr>
+    </w:lvl>
+    <w:lvl w:ilvl="4">
+      <w:start w:val="1"/>
+      <w:numFmt w:val="bullet"/>
+      <w:lvlText w:val="○"/>
+      <w:lvlJc w:val="left"/>
+      <w:pPr>
+        <w:ind w:left="3600" w:hanging="360"/>
+      </w:pPr>
+      <w:rPr>
+        <w:u w:val="none"/>
+      </w:rPr>
+    </w:lvl>
+    <w:lvl w:ilvl="5">
+      <w:start w:val="1"/>
+      <w:numFmt w:val="bullet"/>
+      <w:lvlText w:val="■"/>
+      <w:lvlJc w:val="left"/>
+      <w:pPr>
+        <w:ind w:left="4320" w:hanging="360"/>
+      </w:pPr>
+      <w:rPr>
+        <w:u w:val="none"/>
+      </w:rPr>
+    </w:lvl>
+    <w:lvl w:ilvl="6">
+      <w:start w:val="1"/>
+      <w:numFmt w:val="bullet"/>
+      <w:lvlText w:val="●"/>
+      <w:lvlJc w:val="left"/>
+      <w:pPr>
+        <w:ind w:left="5040" w:hanging="360"/>
+      </w:pPr>
+      <w:rPr>
+        <w:u w:val="none"/>
+      </w:rPr>
+    </w:lvl>
+    <w:lvl w:ilvl="7">
+      <w:start w:val="1"/>
+      <w:numFmt w:val="bullet"/>
+      <w:lvlText w:val="○"/>
+      <w:lvlJc w:val="left"/>
+      <w:pPr>
+        <w:ind w:left="5760" w:hanging="360"/>
+      </w:pPr>
+      <w:rPr>
+        <w:u w:val="none"/>
+      </w:rPr>
+    </w:lvl>
+    <w:lvl w:ilvl="8">
+      <w:start w:val="1"/>
+      <w:numFmt w:val="bullet"/>
+      <w:lvlText w:val="■"/>
+      <w:lvlJc w:val="left"/>
+      <w:pPr>
+        <w:ind w:left="6480" w:hanging="360"/>
+      </w:pPr>
+      <w:rPr>
+        <w:u w:val="none"/>
+      </w:rPr>
+    </w:lvl>
+  </w:abstractNum>
+  <w:abstractNum w:abstractNumId="7">
+    <w:lvl w:ilvl="0">
+      <w:start w:val="1"/>
+      <w:numFmt w:val="bullet"/>
+      <w:lvlText w:val="●"/>
+      <w:lvlJc w:val="left"/>
+      <w:pPr>
+        <w:ind w:left="720" w:hanging="360"/>
+      </w:pPr>
+      <w:rPr>
+        <w:u w:val="none"/>
+      </w:rPr>
+    </w:lvl>
+    <w:lvl w:ilvl="1">
+      <w:start w:val="1"/>
+      <w:numFmt w:val="bullet"/>
+      <w:lvlText w:val="○"/>
+      <w:lvlJc w:val="left"/>
+      <w:pPr>
+        <w:ind w:left="1440" w:hanging="360"/>
+      </w:pPr>
+      <w:rPr>
+        <w:u w:val="none"/>
+      </w:rPr>
+    </w:lvl>
+    <w:lvl w:ilvl="2">
+      <w:start w:val="1"/>
+      <w:numFmt w:val="bullet"/>
+      <w:lvlText w:val="■"/>
+      <w:lvlJc w:val="left"/>
+      <w:pPr>
+        <w:ind w:left="2160" w:hanging="360"/>
+      </w:pPr>
+      <w:rPr>
+        <w:u w:val="none"/>
+      </w:rPr>
+    </w:lvl>
+    <w:lvl w:ilvl="3">
+      <w:start w:val="1"/>
+      <w:numFmt w:val="bullet"/>
+      <w:lvlText w:val="●"/>
+      <w:lvlJc w:val="left"/>
+      <w:pPr>
+        <w:ind w:left="2880" w:hanging="360"/>
+      </w:pPr>
+      <w:rPr>
+        <w:u w:val="none"/>
+      </w:rPr>
+    </w:lvl>
+    <w:lvl w:ilvl="4">
+      <w:start w:val="1"/>
+      <w:numFmt w:val="bullet"/>
+      <w:lvlText w:val="○"/>
+      <w:lvlJc w:val="left"/>
+      <w:pPr>
+        <w:ind w:left="3600" w:hanging="360"/>
+      </w:pPr>
+      <w:rPr>
+        <w:u w:val="none"/>
+      </w:rPr>
+    </w:lvl>
+    <w:lvl w:ilvl="5">
+      <w:start w:val="1"/>
+      <w:numFmt w:val="bullet"/>
+      <w:lvlText w:val="■"/>
+      <w:lvlJc w:val="left"/>
+      <w:pPr>
+        <w:ind w:left="4320" w:hanging="360"/>
+      </w:pPr>
+      <w:rPr>
+        <w:u w:val="none"/>
+      </w:rPr>
+    </w:lvl>
+    <w:lvl w:ilvl="6">
+      <w:start w:val="1"/>
+      <w:numFmt w:val="bullet"/>
+      <w:lvlText w:val="●"/>
+      <w:lvlJc w:val="left"/>
+      <w:pPr>
+        <w:ind w:left="5040" w:hanging="360"/>
+      </w:pPr>
+      <w:rPr>
+        <w:u w:val="none"/>
+      </w:rPr>
+    </w:lvl>
+    <w:lvl w:ilvl="7">
+      <w:start w:val="1"/>
+      <w:numFmt w:val="bullet"/>
+      <w:lvlText w:val="○"/>
+      <w:lvlJc w:val="left"/>
+      <w:pPr>
+        <w:ind w:left="5760" w:hanging="360"/>
+      </w:pPr>
+      <w:rPr>
+        <w:u w:val="none"/>
+      </w:rPr>
+    </w:lvl>
+    <w:lvl w:ilvl="8">
+      <w:start w:val="1"/>
+      <w:numFmt w:val="bullet"/>
+      <w:lvlText w:val="■"/>
+      <w:lvlJc w:val="left"/>
+      <w:pPr>
+        <w:ind w:left="6480" w:hanging="360"/>
+      </w:pPr>
+      <w:rPr>
+        <w:u w:val="none"/>
+      </w:rPr>
+    </w:lvl>
+  </w:abstractNum>
+  <w:abstractNum w:abstractNumId="8">
+    <w:lvl w:ilvl="0">
+      <w:start w:val="1"/>
       <w:numFmt w:val="upperRoman"/>
       <w:lvlText w:val="%1."/>
       <w:lvlJc w:val="left"/>
       <w:pPr>
-        <w:ind w:left="720" w:hanging="360"/>
+        <w:ind w:left="1440" w:hanging="360"/>
       </w:pPr>
       <w:rPr>
         <w:u w:val="none"/>
@@ -1566,7 +2893,7 @@
       <w:lvlText w:val="%2."/>
       <w:lvlJc w:val="left"/>
       <w:pPr>
-        <w:ind w:left="1440" w:hanging="360"/>
+        <w:ind w:left="2160" w:hanging="360"/>
       </w:pPr>
       <w:rPr>
         <w:u w:val="none"/>
@@ -1578,7 +2905,7 @@
       <w:lvlText w:val="%3."/>
       <w:lvlJc w:val="left"/>
       <w:pPr>
-        <w:ind w:left="2160" w:hanging="360"/>
+        <w:ind w:left="2880" w:hanging="360"/>
       </w:pPr>
       <w:rPr>
         <w:u w:val="none"/>
@@ -1590,7 +2917,7 @@
       <w:lvlText w:val="%4."/>
       <w:lvlJc w:val="left"/>
       <w:pPr>
-        <w:ind w:left="2880" w:hanging="360"/>
+        <w:ind w:left="3600" w:hanging="360"/>
       </w:pPr>
       <w:rPr>
         <w:u w:val="none"/>
@@ -1602,7 +2929,7 @@
       <w:lvlText w:val="%5."/>
       <w:lvlJc w:val="left"/>
       <w:pPr>
-        <w:ind w:left="3600" w:hanging="360"/>
+        <w:ind w:left="4320" w:hanging="360"/>
       </w:pPr>
       <w:rPr>
         <w:u w:val="none"/>
@@ -1614,7 +2941,7 @@
       <w:lvlText w:val="%6."/>
       <w:lvlJc w:val="left"/>
       <w:pPr>
-        <w:ind w:left="4320" w:hanging="360"/>
+        <w:ind w:left="5040" w:hanging="360"/>
       </w:pPr>
       <w:rPr>
         <w:u w:val="none"/>
@@ -1626,7 +2953,7 @@
       <w:lvlText w:val="%7."/>
       <w:lvlJc w:val="left"/>
       <w:pPr>
-        <w:ind w:left="5040" w:hanging="360"/>
+        <w:ind w:left="5760" w:hanging="360"/>
       </w:pPr>
       <w:rPr>
         <w:u w:val="none"/>
@@ -1638,7 +2965,7 @@
       <w:lvlText w:val="%8."/>
       <w:lvlJc w:val="left"/>
       <w:pPr>
-        <w:ind w:left="5760" w:hanging="360"/>
+        <w:ind w:left="6480" w:hanging="360"/>
       </w:pPr>
       <w:rPr>
         <w:u w:val="none"/>
@@ -1650,14 +2977,14 @@
       <w:lvlText w:val="%9."/>
       <w:lvlJc w:val="left"/>
       <w:pPr>
-        <w:ind w:left="6480" w:hanging="360"/>
+        <w:ind w:left="7200" w:hanging="360"/>
       </w:pPr>
       <w:rPr>
         <w:u w:val="none"/>
       </w:rPr>
     </w:lvl>
   </w:abstractNum>
-  <w:abstractNum w:abstractNumId="7">
+  <w:abstractNum w:abstractNumId="9">
     <w:lvl w:ilvl="0">
       <w:start w:val="1"/>
       <w:numFmt w:val="bullet"/>
@@ -1787,6 +3114,12 @@
   </w:num>
   <w:num w:numId="7">
     <w:abstractNumId w:val="7"/>
+  </w:num>
+  <w:num w:numId="8">
+    <w:abstractNumId w:val="8"/>
+  </w:num>
+  <w:num w:numId="9">
+    <w:abstractNumId w:val="9"/>
   </w:num>
 </w:numbering>
 </file>

</xml_diff>